<commit_message>
do practical task 2
</commit_message>
<xml_diff>
--- a/отчеты/Пр2.docx
+++ b/отчеты/Пр2.docx
@@ -1147,6 +1147,506 @@
                   <pic:spPr>
                     <a:xfrm flipH="false" flipV="false" rot="0">
                       <a:ext cx="2850128" cy="388653"/>
+                    </a:xfrm>
+                    <a:prstGeom prst="rect"/>
+                  </pic:spPr>
+                </pic:pic>
+              </a:graphicData>
+            </a:graphic>
+          </wp:inline>
+        </w:drawing>
+      </w:r>
+    </w:p>
+    <w:p>
+      <w:pPr>
+        <w:pStyle w:val="Style_1"/>
+      </w:pPr>
+      <w:r>
+        <w:t>Задание 3</w:t>
+      </w:r>
+    </w:p>
+    <w:p>
+      <w:r>
+        <w:t> </w:t>
+      </w:r>
+      <w:r>
+        <w:t>// Задание 3) Число Х является перевертышем числа Y. Зная значение числа Y, найдите исходное число X.</w:t>
+      </w:r>
+      <w:r>
+        <w:br/>
+      </w:r>
+      <w:r>
+        <w:t>       </w:t>
+      </w:r>
+      <w:r>
+        <w:t xml:space="preserve"> </w:t>
+      </w:r>
+      <w:r>
+        <w:t>int</w:t>
+      </w:r>
+      <w:r>
+        <w:t xml:space="preserve"> </w:t>
+      </w:r>
+      <w:r>
+        <w:t>x</w:t>
+      </w:r>
+      <w:r>
+        <w:t>;</w:t>
+      </w:r>
+      <w:r>
+        <w:t>     </w:t>
+      </w:r>
+    </w:p>
+    <w:p>
+      <w:r>
+        <w:t xml:space="preserve">  </w:t>
+      </w:r>
+      <w:r>
+        <w:t xml:space="preserve"> </w:t>
+      </w:r>
+      <w:r>
+        <w:t>int</w:t>
+      </w:r>
+      <w:r>
+        <w:t xml:space="preserve"> </w:t>
+      </w:r>
+      <w:r>
+        <w:t>y</w:t>
+      </w:r>
+      <w:r>
+        <w:t>;</w:t>
+      </w:r>
+      <w:r>
+        <w:br/>
+      </w:r>
+      <w:r>
+        <w:t>       </w:t>
+      </w:r>
+      <w:r>
+        <w:t xml:space="preserve"> </w:t>
+      </w:r>
+      <w:r>
+        <w:t>Console</w:t>
+      </w:r>
+      <w:r>
+        <w:t>.</w:t>
+      </w:r>
+      <w:r>
+        <w:t>Write</w:t>
+      </w:r>
+      <w:r>
+        <w:t>(</w:t>
+      </w:r>
+      <w:r>
+        <w:t>"Введите Y:"</w:t>
+      </w:r>
+      <w:r>
+        <w:t>)</w:t>
+      </w:r>
+      <w:r>
+        <w:t>;</w:t>
+      </w:r>
+      <w:r>
+        <w:t>       </w:t>
+      </w:r>
+    </w:p>
+    <w:p>
+      <w:r>
+        <w:t xml:space="preserve"> </w:t>
+      </w:r>
+      <w:r>
+        <w:t>y</w:t>
+      </w:r>
+      <w:r>
+        <w:t xml:space="preserve"> </w:t>
+      </w:r>
+      <w:r>
+        <w:t>=</w:t>
+      </w:r>
+      <w:r>
+        <w:t xml:space="preserve"> </w:t>
+      </w:r>
+      <w:r>
+        <w:t>int</w:t>
+      </w:r>
+      <w:r>
+        <w:t>.</w:t>
+      </w:r>
+      <w:r>
+        <w:t>Parse</w:t>
+      </w:r>
+      <w:r>
+        <w:t>(</w:t>
+      </w:r>
+      <w:r>
+        <w:t>Console</w:t>
+      </w:r>
+      <w:r>
+        <w:t>.</w:t>
+      </w:r>
+      <w:r>
+        <w:t>ReadLine</w:t>
+      </w:r>
+      <w:r>
+        <w:t>(</w:t>
+      </w:r>
+      <w:r>
+        <w:t>)</w:t>
+      </w:r>
+      <w:r>
+        <w:t>)</w:t>
+      </w:r>
+      <w:r>
+        <w:t>;</w:t>
+      </w:r>
+      <w:r>
+        <w:br/>
+      </w:r>
+      <w:r>
+        <w:t>       </w:t>
+      </w:r>
+      <w:r>
+        <w:t xml:space="preserve"> </w:t>
+      </w:r>
+      <w:r>
+        <w:t>int</w:t>
+      </w:r>
+      <w:r>
+        <w:t xml:space="preserve"> </w:t>
+      </w:r>
+      <w:r>
+        <w:t>first</w:t>
+      </w:r>
+      <w:r>
+        <w:t>;</w:t>
+      </w:r>
+      <w:r>
+        <w:t xml:space="preserve">  </w:t>
+      </w:r>
+    </w:p>
+    <w:p>
+      <w:r>
+        <w:t>     </w:t>
+      </w:r>
+      <w:r>
+        <w:t xml:space="preserve"> </w:t>
+      </w:r>
+      <w:r>
+        <w:t>int</w:t>
+      </w:r>
+      <w:r>
+        <w:t xml:space="preserve"> </w:t>
+      </w:r>
+      <w:r>
+        <w:t>second</w:t>
+      </w:r>
+      <w:r>
+        <w:t>;</w:t>
+      </w:r>
+      <w:r>
+        <w:t>     </w:t>
+      </w:r>
+    </w:p>
+    <w:p>
+      <w:r>
+        <w:t xml:space="preserve">  </w:t>
+      </w:r>
+      <w:r>
+        <w:t xml:space="preserve"> </w:t>
+      </w:r>
+      <w:r>
+        <w:t>int</w:t>
+      </w:r>
+      <w:r>
+        <w:t xml:space="preserve"> </w:t>
+      </w:r>
+      <w:r>
+        <w:t>third</w:t>
+      </w:r>
+      <w:r>
+        <w:t>;</w:t>
+      </w:r>
+      <w:r>
+        <w:br/>
+      </w:r>
+      <w:r>
+        <w:t>       </w:t>
+      </w:r>
+      <w:r>
+        <w:t xml:space="preserve"> </w:t>
+      </w:r>
+      <w:r>
+        <w:t>first</w:t>
+      </w:r>
+      <w:r>
+        <w:t xml:space="preserve"> </w:t>
+      </w:r>
+      <w:r>
+        <w:t>=</w:t>
+      </w:r>
+      <w:r>
+        <w:t xml:space="preserve"> </w:t>
+      </w:r>
+      <w:r>
+        <w:t>y</w:t>
+      </w:r>
+      <w:r>
+        <w:t xml:space="preserve"> </w:t>
+      </w:r>
+      <w:r>
+        <w:t>%</w:t>
+      </w:r>
+      <w:r>
+        <w:t xml:space="preserve"> </w:t>
+      </w:r>
+      <w:r>
+        <w:t>10</w:t>
+      </w:r>
+      <w:r>
+        <w:t>;</w:t>
+      </w:r>
+      <w:r>
+        <w:t>   </w:t>
+      </w:r>
+    </w:p>
+    <w:p>
+      <w:r>
+        <w:t xml:space="preserve">    </w:t>
+      </w:r>
+      <w:r>
+        <w:t xml:space="preserve"> </w:t>
+      </w:r>
+      <w:r>
+        <w:t>y</w:t>
+      </w:r>
+      <w:r>
+        <w:t xml:space="preserve"> </w:t>
+      </w:r>
+      <w:r>
+        <w:t>=</w:t>
+      </w:r>
+      <w:r>
+        <w:t xml:space="preserve"> </w:t>
+      </w:r>
+      <w:r>
+        <w:t>y</w:t>
+      </w:r>
+      <w:r>
+        <w:t xml:space="preserve"> </w:t>
+      </w:r>
+      <w:r>
+        <w:t>/</w:t>
+      </w:r>
+      <w:r>
+        <w:t xml:space="preserve"> </w:t>
+      </w:r>
+      <w:r>
+        <w:t>10</w:t>
+      </w:r>
+      <w:r>
+        <w:t>;</w:t>
+      </w:r>
+      <w:r>
+        <w:t>     </w:t>
+      </w:r>
+    </w:p>
+    <w:p>
+      <w:r>
+        <w:t xml:space="preserve">  </w:t>
+      </w:r>
+      <w:r>
+        <w:t xml:space="preserve"> </w:t>
+      </w:r>
+      <w:r>
+        <w:t>second</w:t>
+      </w:r>
+      <w:r>
+        <w:t xml:space="preserve"> </w:t>
+      </w:r>
+      <w:r>
+        <w:t>=</w:t>
+      </w:r>
+      <w:r>
+        <w:t xml:space="preserve"> </w:t>
+      </w:r>
+      <w:r>
+        <w:t>y</w:t>
+      </w:r>
+      <w:r>
+        <w:t xml:space="preserve"> </w:t>
+      </w:r>
+      <w:r>
+        <w:t>%</w:t>
+      </w:r>
+      <w:r>
+        <w:t xml:space="preserve"> </w:t>
+      </w:r>
+      <w:r>
+        <w:t>10</w:t>
+      </w:r>
+      <w:r>
+        <w:t>;</w:t>
+      </w:r>
+      <w:r>
+        <w:t>   </w:t>
+      </w:r>
+    </w:p>
+    <w:p>
+      <w:r>
+        <w:t xml:space="preserve">    </w:t>
+      </w:r>
+      <w:r>
+        <w:t xml:space="preserve"> </w:t>
+      </w:r>
+      <w:r>
+        <w:t>y</w:t>
+      </w:r>
+      <w:r>
+        <w:t xml:space="preserve"> </w:t>
+      </w:r>
+      <w:r>
+        <w:t>=</w:t>
+      </w:r>
+      <w:r>
+        <w:t xml:space="preserve"> </w:t>
+      </w:r>
+      <w:r>
+        <w:t>y</w:t>
+      </w:r>
+      <w:r>
+        <w:t xml:space="preserve"> </w:t>
+      </w:r>
+      <w:r>
+        <w:t>/</w:t>
+      </w:r>
+      <w:r>
+        <w:t xml:space="preserve"> </w:t>
+      </w:r>
+      <w:r>
+        <w:t>10</w:t>
+      </w:r>
+      <w:r>
+        <w:t>;</w:t>
+      </w:r>
+      <w:r>
+        <w:t>       </w:t>
+      </w:r>
+    </w:p>
+    <w:p>
+      <w:r>
+        <w:t xml:space="preserve"> </w:t>
+      </w:r>
+      <w:r>
+        <w:t>third</w:t>
+      </w:r>
+      <w:r>
+        <w:t xml:space="preserve"> </w:t>
+      </w:r>
+      <w:r>
+        <w:t>=</w:t>
+      </w:r>
+      <w:r>
+        <w:t xml:space="preserve"> </w:t>
+      </w:r>
+      <w:r>
+        <w:t>y</w:t>
+      </w:r>
+      <w:r>
+        <w:t xml:space="preserve"> </w:t>
+      </w:r>
+      <w:r>
+        <w:t>%</w:t>
+      </w:r>
+      <w:r>
+        <w:t xml:space="preserve"> </w:t>
+      </w:r>
+      <w:r>
+        <w:t>10</w:t>
+      </w:r>
+      <w:r>
+        <w:t>;</w:t>
+      </w:r>
+      <w:r>
+        <w:br/>
+      </w:r>
+      <w:r>
+        <w:t>       </w:t>
+      </w:r>
+      <w:r>
+        <w:t xml:space="preserve"> </w:t>
+      </w:r>
+      <w:r>
+        <w:t>Console</w:t>
+      </w:r>
+      <w:r>
+        <w:t>.</w:t>
+      </w:r>
+      <w:r>
+        <w:t>WriteLine</w:t>
+      </w:r>
+      <w:r>
+        <w:t>(</w:t>
+      </w:r>
+      <w:r>
+        <w:t>"X = {0}{1}{2}"</w:t>
+      </w:r>
+      <w:r>
+        <w:t>,</w:t>
+      </w:r>
+      <w:r>
+        <w:t xml:space="preserve"> </w:t>
+      </w:r>
+      <w:r>
+        <w:t>first</w:t>
+      </w:r>
+      <w:r>
+        <w:t>,</w:t>
+      </w:r>
+      <w:r>
+        <w:t xml:space="preserve"> </w:t>
+      </w:r>
+      <w:r>
+        <w:t>second</w:t>
+      </w:r>
+      <w:r>
+        <w:t>,</w:t>
+      </w:r>
+      <w:r>
+        <w:t xml:space="preserve"> </w:t>
+      </w:r>
+      <w:r>
+        <w:t>third</w:t>
+      </w:r>
+      <w:r>
+        <w:t>)</w:t>
+      </w:r>
+      <w:r>
+        <w:t>;</w:t>
+      </w:r>
+    </w:p>
+    <w:p>
+      <w:pPr>
+        <w:pStyle w:val="Style_1"/>
+      </w:pPr>
+      <w:r>
+        <w:drawing>
+          <wp:inline>
+            <wp:extent cx="1495634" cy="390579"/>
+            <wp:docPr id="6" name="Picture 6"/>
+            <a:graphic>
+              <a:graphicData uri="http://schemas.openxmlformats.org/drawingml/2006/picture">
+                <pic:pic>
+                  <pic:nvPicPr>
+                    <pic:cNvPr id="5" name="Picture 5"/>
+                    <pic:cNvPicPr preferRelativeResize="true"/>
+                  </pic:nvPicPr>
+                  <pic:blipFill>
+                    <a:blip r:embed="rId3"/>
+                    <a:stretch/>
+                  </pic:blipFill>
+                  <pic:spPr>
+                    <a:xfrm flipH="false" flipV="false" rot="0">
+                      <a:ext cx="1495634" cy="390579"/>
                     </a:xfrm>
                     <a:prstGeom prst="rect"/>
                   </pic:spPr>

</xml_diff>